<commit_message>
refresh web penambahan fitur contact us
</commit_message>
<xml_diff>
--- a/hasil ss erd/UTS Backend web development.docx
+++ b/hasil ss erd/UTS Backend web development.docx
@@ -247,7 +247,18 @@
           <w:szCs w:val="24"/>
           <w:lang w:val="en-US"/>
         </w:rPr>
-        <w:t>ERD Project Uas express_mart:</w:t>
+        <w:t xml:space="preserve">ERD Project Uas : </w:t>
+      </w:r>
+      <w:bookmarkStart w:id="0" w:name="_GoBack"/>
+      <w:bookmarkEnd w:id="0"/>
+      <w:r>
+        <w:rPr>
+          <w:rFonts w:hint="default" w:ascii="Times New Roman" w:hAnsi="Times New Roman"/>
+          <w:sz w:val="24"/>
+          <w:szCs w:val="24"/>
+          <w:lang w:val="en-US"/>
+        </w:rPr>
+        <w:t>EXPRESS_STORE</w:t>
       </w:r>
     </w:p>
     <w:p>
@@ -288,9 +299,9 @@
         </w:rPr>
         <w:drawing>
           <wp:inline distT="0" distB="0" distL="114300" distR="114300">
-            <wp:extent cx="5266690" cy="2962910"/>
-            <wp:effectExtent l="0" t="0" r="10160" b="8890"/>
-            <wp:docPr id="1" name="Picture 1" descr="C:\Users\erikkukawakami\Pictures\Screenshots\Screenshot (46).pngScreenshot (46)"/>
+            <wp:extent cx="6178550" cy="3475990"/>
+            <wp:effectExtent l="0" t="0" r="12700" b="10160"/>
+            <wp:docPr id="1" name="Picture 1" descr="C:\Users\erikkukawakami\Pictures\Screenshots\Screenshot (55).pngScreenshot (55)"/>
             <wp:cNvGraphicFramePr>
               <a:graphicFrameLocks xmlns:a="http://schemas.openxmlformats.org/drawingml/2006/main" noChangeAspect="1"/>
             </wp:cNvGraphicFramePr>
@@ -298,7 +309,7 @@
               <a:graphicData uri="http://schemas.openxmlformats.org/drawingml/2006/picture">
                 <pic:pic xmlns:pic="http://schemas.openxmlformats.org/drawingml/2006/picture">
                   <pic:nvPicPr>
-                    <pic:cNvPr id="1" name="Picture 1" descr="C:\Users\erikkukawakami\Pictures\Screenshots\Screenshot (46).pngScreenshot (46)"/>
+                    <pic:cNvPr id="1" name="Picture 1" descr="C:\Users\erikkukawakami\Pictures\Screenshots\Screenshot (55).pngScreenshot (55)"/>
                     <pic:cNvPicPr>
                       <a:picLocks noChangeAspect="1"/>
                     </pic:cNvPicPr>
@@ -313,7 +324,7 @@
                   <pic:spPr>
                     <a:xfrm>
                       <a:off x="0" y="0"/>
-                      <a:ext cx="5266690" cy="2962910"/>
+                      <a:ext cx="6178550" cy="3475990"/>
                     </a:xfrm>
                     <a:prstGeom prst="rect">
                       <a:avLst/>
@@ -325,8 +336,6 @@
           </wp:inline>
         </w:drawing>
       </w:r>
-      <w:bookmarkStart w:id="0" w:name="_GoBack"/>
-      <w:bookmarkEnd w:id="0"/>
     </w:p>
     <w:sectPr>
       <w:pgSz w:w="11906" w:h="16838"/>

</xml_diff>